<commit_message>
#5 11차_회의록 upload, 12차_회의록 modify
</commit_message>
<xml_diff>
--- a/doc/proceeding/11차_회의록.docx
+++ b/doc/proceeding/11차_회의록.docx
@@ -13,41 +13,13 @@
           <w:szCs w:val="28"/>
         </w:rPr>
       </w:pPr>
-      <w:proofErr w:type="gramStart"/>
       <w:r>
         <w:rPr>
           <w:b/>
           <w:sz w:val="28"/>
           <w:szCs w:val="28"/>
         </w:rPr>
-        <w:t>팀  미</w:t>
-      </w:r>
-      <w:proofErr w:type="gramEnd"/>
-      <w:r>
-        <w:rPr>
-          <w:b/>
-          <w:sz w:val="28"/>
-          <w:szCs w:val="28"/>
-        </w:rPr>
-        <w:t xml:space="preserve"> </w:t>
-      </w:r>
-      <w:proofErr w:type="spellStart"/>
-      <w:r>
-        <w:rPr>
-          <w:b/>
-          <w:sz w:val="28"/>
-          <w:szCs w:val="28"/>
-        </w:rPr>
-        <w:t>팅</w:t>
-      </w:r>
-      <w:proofErr w:type="spellEnd"/>
-      <w:r>
-        <w:rPr>
-          <w:b/>
-          <w:sz w:val="28"/>
-          <w:szCs w:val="28"/>
-        </w:rPr>
-        <w:t xml:space="preserve">  회 의 록</w:t>
+        <w:t>팀  미 팅  회 의 록</w:t>
       </w:r>
     </w:p>
     <w:tbl>
@@ -86,14 +58,12 @@
                 <w:b/>
               </w:rPr>
             </w:pPr>
-            <w:proofErr w:type="spellStart"/>
             <w:r>
               <w:rPr>
                 <w:b/>
               </w:rPr>
               <w:t>팀명</w:t>
             </w:r>
-            <w:proofErr w:type="spellEnd"/>
           </w:p>
         </w:tc>
         <w:tc>
@@ -135,7 +105,10 @@
               <w:jc w:val="center"/>
             </w:pPr>
             <w:r>
-              <w:t>11</w:t>
+              <w:t>1</w:t>
+            </w:r>
+            <w:r>
+              <w:t>1</w:t>
             </w:r>
             <w:r>
               <w:t>차</w:t>
@@ -181,7 +154,7 @@
               <w:t xml:space="preserve">월    </w:t>
             </w:r>
             <w:r>
-              <w:t>08</w:t>
+              <w:t>10</w:t>
             </w:r>
             <w:r>
               <w:t xml:space="preserve">일   </w:t>
@@ -190,33 +163,28 @@
               <w:rPr>
                 <w:rFonts w:hint="eastAsia"/>
               </w:rPr>
-              <w:t>일</w:t>
+              <w:t>수</w:t>
             </w:r>
             <w:r>
               <w:t xml:space="preserve">요일          </w:t>
             </w:r>
             <w:r>
-              <w:t>13</w:t>
-            </w:r>
-            <w:r>
-              <w:t xml:space="preserve">시   </w:t>
-            </w:r>
-            <w:proofErr w:type="gramStart"/>
-            <w:r>
-              <w:t xml:space="preserve">–  </w:t>
-            </w:r>
-            <w:r>
               <w:t>1</w:t>
             </w:r>
             <w:r>
-              <w:t>6</w:t>
-            </w:r>
-            <w:r>
-              <w:t>시</w:t>
-            </w:r>
-            <w:proofErr w:type="gramEnd"/>
-            <w:r>
-              <w:t xml:space="preserve">  ( </w:t>
+              <w:t>7</w:t>
+            </w:r>
+            <w:r>
+              <w:t xml:space="preserve">시   –  </w:t>
+            </w:r>
+            <w:r>
+              <w:t>2</w:t>
+            </w:r>
+            <w:r>
+              <w:t>2</w:t>
+            </w:r>
+            <w:r>
+              <w:t xml:space="preserve">시  ( </w:t>
             </w:r>
             <w:r>
               <w:t>3</w:t>
@@ -256,15 +224,7 @@
           </w:tcPr>
           <w:p>
             <w:r>
-              <w:t xml:space="preserve">7호관 </w:t>
-            </w:r>
-            <w:proofErr w:type="spellStart"/>
-            <w:r>
-              <w:t>구교사</w:t>
-            </w:r>
-            <w:proofErr w:type="spellEnd"/>
-            <w:r>
-              <w:t xml:space="preserve"> 605-1호</w:t>
+              <w:t>7호관 구교사 605-1호</w:t>
             </w:r>
           </w:p>
         </w:tc>
@@ -361,16 +321,11 @@
             <w:gridSpan w:val="3"/>
           </w:tcPr>
           <w:p>
-            <w:pPr>
-              <w:rPr>
-                <w:rFonts w:hint="eastAsia"/>
-              </w:rPr>
-            </w:pPr>
-            <w:r>
-              <w:rPr>
-                <w:rFonts w:hint="eastAsia"/>
-              </w:rPr>
-              <w:t>현재까지 개발 상황 공유</w:t>
+            <w:r>
+              <w:rPr>
+                <w:rFonts w:hint="eastAsia"/>
+              </w:rPr>
+              <w:t>중간발표</w:t>
             </w:r>
             <w:r>
               <w:t xml:space="preserve"> </w:t>
@@ -379,16 +334,17 @@
               <w:rPr>
                 <w:rFonts w:hint="eastAsia"/>
               </w:rPr>
-              <w:t xml:space="preserve">및 중간발표 일정 </w:t>
-            </w:r>
-            <w:proofErr w:type="spellStart"/>
-            <w:r>
-              <w:rPr>
-                <w:rFonts w:hint="eastAsia"/>
-              </w:rPr>
-              <w:t>픽스</w:t>
-            </w:r>
-            <w:proofErr w:type="spellEnd"/>
+              <w:t>문서 추가 및 스마트미러 하드웨어 제작</w:t>
+            </w:r>
+            <w:r>
+              <w:t xml:space="preserve"> </w:t>
+            </w:r>
+            <w:r>
+              <w:rPr>
+                <w:rFonts w:hint="eastAsia"/>
+              </w:rPr>
+              <w:t>회의</w:t>
+            </w:r>
           </w:p>
         </w:tc>
       </w:tr>
@@ -423,19 +379,11 @@
             <w:gridSpan w:val="3"/>
           </w:tcPr>
           <w:p>
-            <w:pPr>
-              <w:pStyle w:val="a7"/>
-              <w:numPr>
-                <w:ilvl w:val="0"/>
-                <w:numId w:val="4"/>
-              </w:numPr>
-              <w:ind w:leftChars="0"/>
-            </w:pPr>
-            <w:r>
-              <w:rPr>
-                <w:rFonts w:hint="eastAsia"/>
-              </w:rPr>
-              <w:t>현재까지 각자 개발한 부분 공유</w:t>
+            <w:r>
+              <w:rPr>
+                <w:rFonts w:hint="eastAsia"/>
+              </w:rPr>
+              <w:t>중간발표 문서 추가</w:t>
             </w:r>
           </w:p>
           <w:p>
@@ -447,66 +395,19 @@
               </w:numPr>
               <w:ind w:leftChars="0"/>
             </w:pPr>
-            <w:proofErr w:type="gramStart"/>
-            <w:r>
-              <w:rPr>
-                <w:rFonts w:hint="eastAsia"/>
-              </w:rPr>
-              <w:t xml:space="preserve">이소영 </w:t>
-            </w:r>
-            <w:r>
-              <w:t>:</w:t>
-            </w:r>
-            <w:proofErr w:type="gramEnd"/>
-            <w:r>
-              <w:t xml:space="preserve"> HTML</w:t>
-            </w:r>
-            <w:r>
-              <w:rPr>
-                <w:rFonts w:hint="eastAsia"/>
-              </w:rPr>
-              <w:t xml:space="preserve">로 </w:t>
-            </w:r>
-            <w:proofErr w:type="spellStart"/>
-            <w:r>
-              <w:rPr>
-                <w:rFonts w:hint="eastAsia"/>
-              </w:rPr>
-              <w:t>웹앱</w:t>
-            </w:r>
-            <w:proofErr w:type="spellEnd"/>
-            <w:r>
-              <w:rPr>
-                <w:rFonts w:hint="eastAsia"/>
-              </w:rPr>
-              <w:t xml:space="preserve"> 구현 완료.</w:t>
-            </w:r>
-            <w:r>
-              <w:t xml:space="preserve"> </w:t>
-            </w:r>
-            <w:r>
-              <w:rPr>
-                <w:rFonts w:hint="eastAsia"/>
-              </w:rPr>
-              <w:t xml:space="preserve">총 </w:t>
-            </w:r>
-            <w:r>
-              <w:t>3</w:t>
-            </w:r>
-            <w:r>
-              <w:rPr>
-                <w:rFonts w:hint="eastAsia"/>
-              </w:rPr>
-              <w:t>페이지로 구성 예정이고,</w:t>
-            </w:r>
-            <w:r>
-              <w:t xml:space="preserve"> PHP</w:t>
-            </w:r>
-            <w:r>
-              <w:rPr>
-                <w:rFonts w:hint="eastAsia"/>
-              </w:rPr>
-              <w:t>로 추가 구현 예정임</w:t>
+            <w:r>
+              <w:rPr>
+                <w:rFonts w:hint="eastAsia"/>
+              </w:rPr>
+              <w:t>스</w:t>
+            </w:r>
+            <w:bookmarkStart w:id="0" w:name="_GoBack"/>
+            <w:bookmarkEnd w:id="0"/>
+            <w:r>
+              <w:rPr>
+                <w:rFonts w:hint="eastAsia"/>
+              </w:rPr>
+              <w:t>마트 미러 하드웨어 도식도 추가</w:t>
             </w:r>
           </w:p>
           <w:p>
@@ -518,41 +419,11 @@
               </w:numPr>
               <w:ind w:leftChars="0"/>
             </w:pPr>
-            <w:proofErr w:type="spellStart"/>
-            <w:proofErr w:type="gramStart"/>
-            <w:r>
-              <w:rPr>
-                <w:rFonts w:hint="eastAsia"/>
-              </w:rPr>
-              <w:t>진예진</w:t>
-            </w:r>
-            <w:proofErr w:type="spellEnd"/>
-            <w:r>
-              <w:rPr>
-                <w:rFonts w:hint="eastAsia"/>
-              </w:rPr>
-              <w:t xml:space="preserve"> </w:t>
-            </w:r>
-            <w:r>
-              <w:t>:</w:t>
-            </w:r>
-            <w:proofErr w:type="gramEnd"/>
-            <w:r>
-              <w:t xml:space="preserve"> </w:t>
-            </w:r>
-            <w:proofErr w:type="spellStart"/>
-            <w:r>
-              <w:t>Haar</w:t>
-            </w:r>
-            <w:proofErr w:type="spellEnd"/>
-            <w:r>
-              <w:t xml:space="preserve"> cascade </w:t>
-            </w:r>
-            <w:r>
-              <w:rPr>
-                <w:rFonts w:hint="eastAsia"/>
-              </w:rPr>
-              <w:t>예제 코드 찾아서 테스트 중임.</w:t>
+            <w:r>
+              <w:rPr>
+                <w:rFonts w:hint="eastAsia"/>
+              </w:rPr>
+              <w:t>시연동영상 제작 예정</w:t>
             </w:r>
           </w:p>
           <w:p>
@@ -564,17 +435,75 @@
               </w:numPr>
               <w:ind w:leftChars="0"/>
             </w:pPr>
-            <w:proofErr w:type="gramStart"/>
-            <w:r>
-              <w:rPr>
-                <w:rFonts w:hint="eastAsia"/>
-              </w:rPr>
-              <w:t xml:space="preserve">최진영 </w:t>
-            </w:r>
-            <w:r>
-              <w:t>:</w:t>
-            </w:r>
-            <w:proofErr w:type="gramEnd"/>
+            <w:r>
+              <w:rPr>
+                <w:rFonts w:hint="eastAsia"/>
+              </w:rPr>
+              <w:t>2</w:t>
+            </w:r>
+            <w:r>
+              <w:t xml:space="preserve">.2 </w:t>
+            </w:r>
+            <w:r>
+              <w:rPr>
+                <w:rFonts w:hint="eastAsia"/>
+              </w:rPr>
+              <w:t xml:space="preserve">수행내용의 구조 변경 </w:t>
+            </w:r>
+            <w:r>
+              <w:t>(</w:t>
+            </w:r>
+            <w:r>
+              <w:rPr>
+                <w:rFonts w:hint="eastAsia"/>
+              </w:rPr>
+              <w:t>크게 스마트미러와 서버/</w:t>
+            </w:r>
+            <w:r>
+              <w:t>DB,</w:t>
+            </w:r>
+            <w:r>
+              <w:rPr>
+                <w:rFonts w:hint="eastAsia"/>
+              </w:rPr>
+              <w:t xml:space="preserve">스마트행거 </w:t>
+            </w:r>
+            <w:r>
+              <w:t>3</w:t>
+            </w:r>
+            <w:r>
+              <w:rPr>
+                <w:rFonts w:hint="eastAsia"/>
+              </w:rPr>
+              <w:t>가지로 나누어 명세)</w:t>
+            </w:r>
+          </w:p>
+          <w:p>
+            <w:r>
+              <w:rPr>
+                <w:rFonts w:hint="eastAsia"/>
+              </w:rPr>
+              <w:t>스마트 하드웨어 제작</w:t>
+            </w:r>
+          </w:p>
+          <w:p>
+            <w:r>
+              <w:rPr>
+                <w:rFonts w:hint="eastAsia"/>
+              </w:rPr>
+              <w:t xml:space="preserve"> -머신샵에서 하프미러 필름을 부착한 유리와 </w:t>
+            </w:r>
+            <w:r>
+              <w:t>TV</w:t>
+            </w:r>
+            <w:r>
+              <w:rPr>
+                <w:rFonts w:hint="eastAsia"/>
+              </w:rPr>
+              <w:t>를 가지고 가서 기사님께 자문을 구하고 설계를 다시한다.</w:t>
+            </w:r>
+          </w:p>
+          <w:p>
             <w:r>
               <w:t xml:space="preserve"> </w:t>
             </w:r>
@@ -582,8 +511,33 @@
               <w:rPr>
                 <w:rFonts w:hint="eastAsia"/>
               </w:rPr>
-              <w:t>하드웨어 부품이 도착해야 실제 하드웨어 제작이 가능함.</w:t>
-            </w:r>
+              <w:t xml:space="preserve">예상 설계 </w:t>
+            </w:r>
+            <w:r>
+              <w:t xml:space="preserve">1. </w:t>
+            </w:r>
+            <w:r>
+              <w:rPr>
+                <w:rFonts w:hint="eastAsia"/>
+              </w:rPr>
+              <w:t>기존의 방식처럼 틀 두개를 만들어 사이에 유리를 끼워서 제작한다.</w:t>
+            </w:r>
+            <w:r>
+              <w:t>(</w:t>
+            </w:r>
+            <w:r>
+              <w:rPr>
+                <w:rFonts w:hint="eastAsia"/>
+              </w:rPr>
+              <w:t>이 경우 목재가 부족하여 목재를 주문해야 할 수도있다.</w:t>
+            </w:r>
+          </w:p>
+          <w:p>
+            <w:pPr>
+              <w:rPr>
+                <w:rFonts w:hint="eastAsia"/>
+              </w:rPr>
+            </w:pPr>
             <w:r>
               <w:t xml:space="preserve"> </w:t>
             </w:r>
@@ -591,536 +545,28 @@
               <w:rPr>
                 <w:rFonts w:hint="eastAsia"/>
               </w:rPr>
-              <w:t xml:space="preserve">현재는 </w:t>
-            </w:r>
-            <w:proofErr w:type="spellStart"/>
-            <w:r>
-              <w:rPr>
-                <w:rFonts w:hint="eastAsia"/>
-              </w:rPr>
-              <w:t>아두이노</w:t>
-            </w:r>
-            <w:proofErr w:type="spellEnd"/>
-            <w:r>
-              <w:rPr>
-                <w:rFonts w:hint="eastAsia"/>
-              </w:rPr>
-              <w:t xml:space="preserve"> 예제 실행과 </w:t>
-            </w:r>
-            <w:proofErr w:type="spellStart"/>
-            <w:r>
-              <w:rPr>
-                <w:rFonts w:hint="eastAsia"/>
-              </w:rPr>
-              <w:t>스켈레톤</w:t>
-            </w:r>
-            <w:proofErr w:type="spellEnd"/>
-            <w:r>
-              <w:rPr>
-                <w:rFonts w:hint="eastAsia"/>
-              </w:rPr>
-              <w:t xml:space="preserve"> 코드 </w:t>
-            </w:r>
-            <w:proofErr w:type="spellStart"/>
-            <w:r>
-              <w:rPr>
-                <w:rFonts w:hint="eastAsia"/>
-              </w:rPr>
-              <w:t>작성중</w:t>
-            </w:r>
-            <w:proofErr w:type="spellEnd"/>
-          </w:p>
-          <w:p>
-            <w:pPr>
-              <w:pStyle w:val="a7"/>
-              <w:numPr>
-                <w:ilvl w:val="0"/>
-                <w:numId w:val="7"/>
-              </w:numPr>
-              <w:ind w:leftChars="0"/>
-              <w:rPr>
-                <w:rFonts w:hint="eastAsia"/>
-              </w:rPr>
-            </w:pPr>
-            <w:proofErr w:type="gramStart"/>
-            <w:r>
-              <w:rPr>
-                <w:rFonts w:hint="eastAsia"/>
-              </w:rPr>
-              <w:t xml:space="preserve">김도은 </w:t>
-            </w:r>
-            <w:r>
-              <w:t>:</w:t>
-            </w:r>
-            <w:proofErr w:type="gramEnd"/>
-            <w:r>
-              <w:t xml:space="preserve"> </w:t>
-            </w:r>
-            <w:r>
-              <w:rPr>
-                <w:rFonts w:hint="eastAsia"/>
-              </w:rPr>
-              <w:t xml:space="preserve">옷 인식 부분에서 이미지 캡쳐와 </w:t>
-            </w:r>
-            <w:r>
-              <w:t>boundary</w:t>
-            </w:r>
-            <w:r>
-              <w:rPr>
-                <w:rFonts w:hint="eastAsia"/>
-              </w:rPr>
-              <w:t>작성까지 완료.</w:t>
-            </w:r>
-            <w:r>
-              <w:t xml:space="preserve"> </w:t>
-            </w:r>
-            <w:r>
-              <w:rPr>
-                <w:rFonts w:hint="eastAsia"/>
-              </w:rPr>
-              <w:t xml:space="preserve">그러나 옷을 </w:t>
-            </w:r>
-            <w:r>
-              <w:t>Crop</w:t>
-            </w:r>
-            <w:r>
-              <w:rPr>
-                <w:rFonts w:hint="eastAsia"/>
-              </w:rPr>
-              <w:t xml:space="preserve">하기에는 </w:t>
-            </w:r>
-            <w:proofErr w:type="spellStart"/>
-            <w:r>
-              <w:rPr>
-                <w:rFonts w:hint="eastAsia"/>
-              </w:rPr>
-              <w:t>딥러닝이</w:t>
-            </w:r>
-            <w:proofErr w:type="spellEnd"/>
-            <w:r>
-              <w:rPr>
-                <w:rFonts w:hint="eastAsia"/>
-              </w:rPr>
-              <w:t xml:space="preserve"> 필요하게 되어 이 부분이 </w:t>
-            </w:r>
-            <w:proofErr w:type="spellStart"/>
-            <w:r>
-              <w:rPr>
-                <w:rFonts w:hint="eastAsia"/>
-              </w:rPr>
-              <w:t>라즈베리파이에서</w:t>
-            </w:r>
-            <w:proofErr w:type="spellEnd"/>
-            <w:r>
-              <w:rPr>
-                <w:rFonts w:hint="eastAsia"/>
-              </w:rPr>
-              <w:t xml:space="preserve"> 구현이 어려움.</w:t>
-            </w:r>
-            <w:r>
-              <w:t xml:space="preserve"> </w:t>
-            </w:r>
-            <w:r>
-              <w:rPr>
-                <w:rFonts w:hint="eastAsia"/>
-              </w:rPr>
-              <w:t xml:space="preserve">서버에서 </w:t>
-            </w:r>
-            <w:proofErr w:type="spellStart"/>
-            <w:r>
-              <w:rPr>
-                <w:rFonts w:hint="eastAsia"/>
-              </w:rPr>
-              <w:t>딥러닝</w:t>
-            </w:r>
-            <w:proofErr w:type="spellEnd"/>
-            <w:r>
-              <w:rPr>
-                <w:rFonts w:hint="eastAsia"/>
-              </w:rPr>
-              <w:t xml:space="preserve"> 시킬 예정.</w:t>
-            </w:r>
-          </w:p>
-          <w:p>
-            <w:pPr>
-              <w:pStyle w:val="a7"/>
-              <w:numPr>
-                <w:ilvl w:val="0"/>
-                <w:numId w:val="4"/>
-              </w:numPr>
-              <w:ind w:leftChars="0"/>
-            </w:pPr>
-            <w:r>
-              <w:rPr>
-                <w:rFonts w:hint="eastAsia"/>
-              </w:rPr>
-              <w:t>중간발표까지 구현할 수 있는 부분</w:t>
-            </w:r>
-          </w:p>
-          <w:p>
-            <w:pPr>
-              <w:pStyle w:val="a7"/>
-              <w:numPr>
-                <w:ilvl w:val="0"/>
-                <w:numId w:val="7"/>
-              </w:numPr>
-              <w:ind w:leftChars="0"/>
-              <w:rPr>
-                <w:rFonts w:hint="eastAsia"/>
-              </w:rPr>
-            </w:pPr>
-            <w:r>
-              <w:rPr>
-                <w:rFonts w:hint="eastAsia"/>
-              </w:rPr>
-              <w:t xml:space="preserve">스마트 미러로 </w:t>
-            </w:r>
-            <w:proofErr w:type="spellStart"/>
-            <w:r>
-              <w:rPr>
-                <w:rFonts w:hint="eastAsia"/>
-              </w:rPr>
-              <w:t>웹앱</w:t>
-            </w:r>
-            <w:proofErr w:type="spellEnd"/>
-            <w:r>
-              <w:rPr>
-                <w:rFonts w:hint="eastAsia"/>
-              </w:rPr>
-              <w:t xml:space="preserve"> 띄우</w:t>
-            </w:r>
-            <w:r>
-              <w:rPr>
-                <w:rFonts w:hint="eastAsia"/>
-              </w:rPr>
-              <w:t>는 것</w:t>
-            </w:r>
-            <w:r>
-              <w:rPr>
-                <w:rFonts w:hint="eastAsia"/>
-              </w:rPr>
-              <w:t>까지</w:t>
-            </w:r>
-            <w:r>
-              <w:rPr>
-                <w:rFonts w:hint="eastAsia"/>
-              </w:rPr>
-              <w:t xml:space="preserve"> 가능</w:t>
-            </w:r>
-            <w:r>
-              <w:rPr>
-                <w:rFonts w:hint="eastAsia"/>
-              </w:rPr>
-              <w:t>.</w:t>
-            </w:r>
-          </w:p>
-          <w:p>
-            <w:pPr>
-              <w:pStyle w:val="a7"/>
-              <w:numPr>
-                <w:ilvl w:val="0"/>
-                <w:numId w:val="4"/>
-              </w:numPr>
-              <w:ind w:leftChars="0"/>
-            </w:pPr>
-            <w:r>
-              <w:rPr>
-                <w:rFonts w:hint="eastAsia"/>
-              </w:rPr>
-              <w:t xml:space="preserve">스마트 미러 하드웨어 부분 규격 및 일정 </w:t>
-            </w:r>
-            <w:proofErr w:type="spellStart"/>
-            <w:r>
-              <w:rPr>
-                <w:rFonts w:hint="eastAsia"/>
-              </w:rPr>
-              <w:t>픽스</w:t>
-            </w:r>
-            <w:proofErr w:type="spellEnd"/>
-            <w:r>
-              <w:t xml:space="preserve"> </w:t>
-            </w:r>
-          </w:p>
-          <w:p>
-            <w:pPr>
-              <w:pStyle w:val="a7"/>
-              <w:numPr>
-                <w:ilvl w:val="0"/>
-                <w:numId w:val="7"/>
-              </w:numPr>
-              <w:ind w:leftChars="0"/>
-            </w:pPr>
-            <w:r>
-              <w:rPr>
-                <w:rFonts w:hint="eastAsia"/>
-              </w:rPr>
-              <w:t xml:space="preserve">규격은 </w:t>
-            </w:r>
-            <w:proofErr w:type="spellStart"/>
-            <w:r>
-              <w:rPr>
-                <w:rFonts w:hint="eastAsia"/>
-              </w:rPr>
-              <w:t>깃허브</w:t>
-            </w:r>
-            <w:proofErr w:type="spellEnd"/>
-            <w:r>
-              <w:rPr>
-                <w:rFonts w:hint="eastAsia"/>
-              </w:rPr>
-              <w:t xml:space="preserve"> 이슈</w:t>
-            </w:r>
-            <w:r>
-              <w:rPr>
-                <w:rFonts w:hint="eastAsia"/>
-              </w:rPr>
-              <w:t xml:space="preserve"> </w:t>
-            </w:r>
-            <w:r>
-              <w:t>#24</w:t>
-            </w:r>
-            <w:r>
-              <w:rPr>
-                <w:rFonts w:hint="eastAsia"/>
-              </w:rPr>
-              <w:t xml:space="preserve"> 참조</w:t>
-            </w:r>
-          </w:p>
-          <w:p>
-            <w:pPr>
-              <w:pStyle w:val="a7"/>
-              <w:numPr>
-                <w:ilvl w:val="0"/>
-                <w:numId w:val="7"/>
-              </w:numPr>
-              <w:ind w:leftChars="0"/>
-            </w:pPr>
-            <w:proofErr w:type="gramStart"/>
-            <w:r>
-              <w:rPr>
-                <w:rFonts w:hint="eastAsia"/>
-              </w:rPr>
-              <w:t xml:space="preserve">월요일 </w:t>
-            </w:r>
-            <w:r>
-              <w:t>:</w:t>
-            </w:r>
-            <w:proofErr w:type="gramEnd"/>
-            <w:r>
-              <w:t xml:space="preserve"> </w:t>
-            </w:r>
-            <w:r>
-              <w:rPr>
-                <w:rFonts w:hint="eastAsia"/>
-              </w:rPr>
-              <w:t>유리 주문 및 목재 프레임 제작</w:t>
-            </w:r>
-          </w:p>
-          <w:p>
-            <w:pPr>
-              <w:pStyle w:val="a7"/>
-              <w:numPr>
-                <w:ilvl w:val="0"/>
-                <w:numId w:val="7"/>
-              </w:numPr>
-              <w:ind w:leftChars="0"/>
-            </w:pPr>
-            <w:proofErr w:type="gramStart"/>
-            <w:r>
-              <w:rPr>
-                <w:rFonts w:hint="eastAsia"/>
-              </w:rPr>
-              <w:t xml:space="preserve">화요일 </w:t>
-            </w:r>
-            <w:r>
-              <w:t>:</w:t>
-            </w:r>
-            <w:proofErr w:type="gramEnd"/>
-            <w:r>
-              <w:t xml:space="preserve"> </w:t>
-            </w:r>
-            <w:r>
-              <w:rPr>
-                <w:rFonts w:hint="eastAsia"/>
-              </w:rPr>
-              <w:t>교수님</w:t>
-            </w:r>
-            <w:r>
-              <w:t xml:space="preserve"> </w:t>
-            </w:r>
-            <w:r>
-              <w:rPr>
-                <w:rFonts w:hint="eastAsia"/>
-              </w:rPr>
-              <w:t>미팅</w:t>
-            </w:r>
-            <w:r>
-              <w:t xml:space="preserve">, </w:t>
-            </w:r>
-            <w:proofErr w:type="spellStart"/>
-            <w:r>
-              <w:rPr>
-                <w:rFonts w:hint="eastAsia"/>
-              </w:rPr>
-              <w:t>행거</w:t>
-            </w:r>
-            <w:proofErr w:type="spellEnd"/>
-            <w:r>
-              <w:rPr>
-                <w:rFonts w:hint="eastAsia"/>
-              </w:rPr>
-              <w:t xml:space="preserve"> 하드웨어 제작,</w:t>
-            </w:r>
-            <w:r>
-              <w:t xml:space="preserve"> </w:t>
-            </w:r>
-            <w:r>
-              <w:rPr>
-                <w:rFonts w:hint="eastAsia"/>
-              </w:rPr>
-              <w:t>소프트웨어 개인 추가 개발</w:t>
-            </w:r>
-          </w:p>
-          <w:p>
-            <w:pPr>
-              <w:pStyle w:val="a7"/>
-              <w:numPr>
-                <w:ilvl w:val="0"/>
-                <w:numId w:val="7"/>
-              </w:numPr>
-              <w:ind w:leftChars="0"/>
-            </w:pPr>
-            <w:proofErr w:type="gramStart"/>
-            <w:r>
-              <w:rPr>
-                <w:rFonts w:hint="eastAsia"/>
-              </w:rPr>
-              <w:t xml:space="preserve">수요일 </w:t>
-            </w:r>
-            <w:r>
-              <w:t>:</w:t>
-            </w:r>
-            <w:proofErr w:type="gramEnd"/>
-            <w:r>
-              <w:t xml:space="preserve"> </w:t>
-            </w:r>
-            <w:proofErr w:type="spellStart"/>
-            <w:r>
-              <w:rPr>
-                <w:rFonts w:hint="eastAsia"/>
-              </w:rPr>
-              <w:t>행거</w:t>
-            </w:r>
-            <w:proofErr w:type="spellEnd"/>
-            <w:r>
-              <w:rPr>
-                <w:rFonts w:hint="eastAsia"/>
-              </w:rPr>
-              <w:t xml:space="preserve"> 하드웨어 제</w:t>
-            </w:r>
-            <w:bookmarkStart w:id="0" w:name="_GoBack"/>
-            <w:bookmarkEnd w:id="0"/>
-            <w:r>
-              <w:rPr>
-                <w:rFonts w:hint="eastAsia"/>
-              </w:rPr>
-              <w:t>작,</w:t>
-            </w:r>
-            <w:r>
-              <w:t xml:space="preserve"> </w:t>
-            </w:r>
-            <w:r>
-              <w:rPr>
-                <w:rFonts w:hint="eastAsia"/>
-              </w:rPr>
-              <w:t>소프트웨어 개인 개발</w:t>
-            </w:r>
-          </w:p>
-          <w:p>
-            <w:pPr>
-              <w:pStyle w:val="a7"/>
-              <w:numPr>
-                <w:ilvl w:val="0"/>
-                <w:numId w:val="7"/>
-              </w:numPr>
-              <w:ind w:leftChars="0"/>
-            </w:pPr>
-            <w:proofErr w:type="gramStart"/>
-            <w:r>
-              <w:rPr>
-                <w:rFonts w:hint="eastAsia"/>
-              </w:rPr>
-              <w:t xml:space="preserve">금요일 </w:t>
-            </w:r>
-            <w:r>
-              <w:t>:</w:t>
-            </w:r>
-            <w:proofErr w:type="gramEnd"/>
-            <w:r>
-              <w:t xml:space="preserve"> </w:t>
-            </w:r>
-            <w:r>
-              <w:rPr>
-                <w:rFonts w:hint="eastAsia"/>
-              </w:rPr>
-              <w:t>중간발표</w:t>
-            </w:r>
-          </w:p>
-          <w:p>
-            <w:pPr>
-              <w:pStyle w:val="a7"/>
-              <w:numPr>
-                <w:ilvl w:val="0"/>
-                <w:numId w:val="4"/>
-              </w:numPr>
-              <w:ind w:leftChars="0"/>
-            </w:pPr>
-            <w:r>
-              <w:rPr>
-                <w:rFonts w:hint="eastAsia"/>
-              </w:rPr>
-              <w:t>중간발표 제출 서류 작성</w:t>
-            </w:r>
-          </w:p>
-          <w:p>
-            <w:pPr>
-              <w:pStyle w:val="a7"/>
-              <w:numPr>
-                <w:ilvl w:val="0"/>
-                <w:numId w:val="7"/>
-              </w:numPr>
-              <w:ind w:leftChars="0"/>
-            </w:pPr>
-            <w:r>
-              <w:rPr>
-                <w:rFonts w:hint="eastAsia"/>
-              </w:rPr>
-              <w:t xml:space="preserve">수행계획서 </w:t>
-            </w:r>
-            <w:r>
-              <w:rPr>
-                <w:rFonts w:hint="eastAsia"/>
-              </w:rPr>
-              <w:t>확인</w:t>
-            </w:r>
-          </w:p>
-          <w:p>
-            <w:pPr>
-              <w:pStyle w:val="a7"/>
-              <w:numPr>
-                <w:ilvl w:val="0"/>
-                <w:numId w:val="7"/>
-              </w:numPr>
-              <w:ind w:leftChars="0"/>
-              <w:rPr>
-                <w:rFonts w:hint="eastAsia"/>
-              </w:rPr>
-            </w:pPr>
-            <w:r>
-              <w:rPr>
-                <w:rFonts w:hint="eastAsia"/>
-              </w:rPr>
-              <w:t>중간 발표 요약서 작성</w:t>
+              <w:t xml:space="preserve">예상 설계 </w:t>
+            </w:r>
+            <w:r>
+              <w:t xml:space="preserve">2. </w:t>
+            </w:r>
+            <w:r>
+              <w:rPr>
+                <w:rFonts w:hint="eastAsia"/>
+              </w:rPr>
+              <w:t xml:space="preserve">굵은 목재 하나에 홈을 만들어 유리를 끼워 만든다 </w:t>
+            </w:r>
+            <w:r>
+              <w:t>(</w:t>
+            </w:r>
+            <w:r>
+              <w:rPr>
+                <w:rFonts w:hint="eastAsia"/>
+              </w:rPr>
+              <w:t>이 경우 홈이 있는 목재를 따로 주문해야한다.</w:t>
+            </w:r>
+            <w:r>
+              <w:t>)</w:t>
             </w:r>
           </w:p>
         </w:tc>
@@ -1146,6 +592,7 @@
               <w:rPr>
                 <w:b/>
               </w:rPr>
+              <w:lastRenderedPageBreak/>
               <w:t>결과물</w:t>
             </w:r>
           </w:p>
@@ -1156,11 +603,865 @@
             <w:gridSpan w:val="3"/>
           </w:tcPr>
           <w:p>
-            <w:r>
-              <w:rPr>
-                <w:rFonts w:hint="eastAsia"/>
-              </w:rPr>
-              <w:t>회의 내용 참조</w:t>
+            <w:pPr>
+              <w:rPr>
+                <w:rFonts w:hint="eastAsia"/>
+              </w:rPr>
+            </w:pPr>
+            <w:r>
+              <w:rPr>
+                <w:rFonts w:hint="eastAsia"/>
+              </w:rPr>
+              <w:t>위의 회의 내용 참조</w:t>
+            </w:r>
+          </w:p>
+        </w:tc>
+      </w:tr>
+    </w:tbl>
+    <w:p>
+      <w:pPr>
+        <w:widowControl/>
+        <w:rPr>
+          <w:sz w:val="28"/>
+          <w:szCs w:val="28"/>
+        </w:rPr>
+      </w:pPr>
+    </w:p>
+    <w:p>
+      <w:pPr>
+        <w:widowControl/>
+        <w:spacing w:after="240"/>
+        <w:jc w:val="center"/>
+        <w:rPr>
+          <w:b/>
+        </w:rPr>
+      </w:pPr>
+      <w:bookmarkStart w:id="1" w:name="_gjdgxs" w:colFirst="0" w:colLast="0"/>
+      <w:bookmarkEnd w:id="1"/>
+      <w:r>
+        <w:rPr>
+          <w:b/>
+          <w:sz w:val="28"/>
+          <w:szCs w:val="28"/>
+        </w:rPr>
+        <w:t>교수님과의 팀 미팅 회의록</w:t>
+      </w:r>
+    </w:p>
+    <w:tbl>
+      <w:tblPr>
+        <w:tblStyle w:val="a6"/>
+        <w:tblW w:w="9747" w:type="dxa"/>
+        <w:tblInd w:w="0" w:type="dxa"/>
+        <w:tblBorders>
+          <w:top w:val="single" w:sz="4" w:space="0" w:color="000000"/>
+          <w:left w:val="single" w:sz="4" w:space="0" w:color="000000"/>
+          <w:bottom w:val="single" w:sz="4" w:space="0" w:color="000000"/>
+          <w:right w:val="single" w:sz="4" w:space="0" w:color="000000"/>
+          <w:insideH w:val="single" w:sz="4" w:space="0" w:color="000000"/>
+          <w:insideV w:val="single" w:sz="4" w:space="0" w:color="000000"/>
+        </w:tblBorders>
+        <w:tblLayout w:type="fixed"/>
+        <w:tblLook w:val="0400" w:firstRow="0" w:lastRow="0" w:firstColumn="0" w:lastColumn="0" w:noHBand="0" w:noVBand="1"/>
+      </w:tblPr>
+      <w:tblGrid>
+        <w:gridCol w:w="1384"/>
+        <w:gridCol w:w="3119"/>
+        <w:gridCol w:w="1134"/>
+        <w:gridCol w:w="4110"/>
+      </w:tblGrid>
+      <w:tr>
+        <w:tc>
+          <w:tcPr>
+            <w:tcW w:w="1384" w:type="dxa"/>
+            <w:shd w:val="clear" w:color="auto" w:fill="D9D9D9"/>
+            <w:vAlign w:val="center"/>
+          </w:tcPr>
+          <w:p>
+            <w:pPr>
+              <w:jc w:val="center"/>
+              <w:rPr>
+                <w:b/>
+              </w:rPr>
+            </w:pPr>
+            <w:r>
+              <w:rPr>
+                <w:b/>
+              </w:rPr>
+              <w:t>팀명</w:t>
+            </w:r>
+          </w:p>
+        </w:tc>
+        <w:tc>
+          <w:tcPr>
+            <w:tcW w:w="3119" w:type="dxa"/>
+          </w:tcPr>
+          <w:p>
+            <w:r>
+              <w:t>VT</w:t>
+            </w:r>
+          </w:p>
+        </w:tc>
+        <w:tc>
+          <w:tcPr>
+            <w:tcW w:w="1134" w:type="dxa"/>
+            <w:shd w:val="clear" w:color="auto" w:fill="D9D9D9"/>
+          </w:tcPr>
+          <w:p>
+            <w:pPr>
+              <w:jc w:val="center"/>
+              <w:rPr>
+                <w:b/>
+              </w:rPr>
+            </w:pPr>
+            <w:r>
+              <w:rPr>
+                <w:b/>
+              </w:rPr>
+              <w:t>차수</w:t>
+            </w:r>
+          </w:p>
+        </w:tc>
+        <w:tc>
+          <w:tcPr>
+            <w:tcW w:w="4110" w:type="dxa"/>
+          </w:tcPr>
+          <w:p>
+            <w:pPr>
+              <w:jc w:val="center"/>
+            </w:pPr>
+            <w:r>
+              <w:t>1</w:t>
+            </w:r>
+            <w:r>
+              <w:t>1</w:t>
+            </w:r>
+            <w:r>
+              <w:t>차</w:t>
+            </w:r>
+          </w:p>
+        </w:tc>
+      </w:tr>
+      <w:tr>
+        <w:tc>
+          <w:tcPr>
+            <w:tcW w:w="1384" w:type="dxa"/>
+            <w:shd w:val="clear" w:color="auto" w:fill="D9D9D9"/>
+            <w:vAlign w:val="center"/>
+          </w:tcPr>
+          <w:p>
+            <w:pPr>
+              <w:jc w:val="center"/>
+              <w:rPr>
+                <w:b/>
+              </w:rPr>
+            </w:pPr>
+            <w:r>
+              <w:rPr>
+                <w:b/>
+              </w:rPr>
+              <w:t>일 시</w:t>
+            </w:r>
+          </w:p>
+        </w:tc>
+        <w:tc>
+          <w:tcPr>
+            <w:tcW w:w="8363" w:type="dxa"/>
+            <w:gridSpan w:val="3"/>
+          </w:tcPr>
+          <w:p>
+            <w:r>
+              <w:t xml:space="preserve">       2018년     0</w:t>
+            </w:r>
+            <w:r>
+              <w:t>4</w:t>
+            </w:r>
+            <w:r>
+              <w:t xml:space="preserve">월    </w:t>
+            </w:r>
+            <w:r>
+              <w:t>10</w:t>
+            </w:r>
+            <w:r>
+              <w:t xml:space="preserve"> 일   </w:t>
+            </w:r>
+            <w:r>
+              <w:rPr>
+                <w:rFonts w:hint="eastAsia"/>
+              </w:rPr>
+              <w:t>수</w:t>
+            </w:r>
+            <w:r>
+              <w:t xml:space="preserve">요일     오후  </w:t>
+            </w:r>
+            <w:r>
+              <w:t>6</w:t>
+            </w:r>
+            <w:r>
+              <w:t xml:space="preserve">시  –  </w:t>
+            </w:r>
+            <w:r>
+              <w:t>6</w:t>
+            </w:r>
+            <w:r>
+              <w:t>시</w:t>
+            </w:r>
+            <w:r>
+              <w:rPr>
+                <w:rFonts w:hint="eastAsia"/>
+              </w:rPr>
+              <w:t xml:space="preserve"> </w:t>
+            </w:r>
+            <w:r>
+              <w:t>30</w:t>
+            </w:r>
+            <w:r>
+              <w:rPr>
+                <w:rFonts w:hint="eastAsia"/>
+              </w:rPr>
+              <w:t>분</w:t>
+            </w:r>
+            <w:r>
+              <w:t xml:space="preserve">  (  3</w:t>
+            </w:r>
+            <w:r>
+              <w:rPr>
+                <w:rFonts w:hint="eastAsia"/>
+              </w:rPr>
+              <w:t>0분</w:t>
+            </w:r>
+            <w:r>
+              <w:rPr>
+                <w:rFonts w:hint="eastAsia"/>
+              </w:rPr>
+              <w:t xml:space="preserve"> </w:t>
+            </w:r>
+            <w:r>
+              <w:t>)</w:t>
+            </w:r>
+          </w:p>
+        </w:tc>
+      </w:tr>
+      <w:tr>
+        <w:tc>
+          <w:tcPr>
+            <w:tcW w:w="1384" w:type="dxa"/>
+            <w:shd w:val="clear" w:color="auto" w:fill="D9D9D9"/>
+            <w:vAlign w:val="center"/>
+          </w:tcPr>
+          <w:p>
+            <w:pPr>
+              <w:jc w:val="center"/>
+              <w:rPr>
+                <w:b/>
+              </w:rPr>
+            </w:pPr>
+            <w:r>
+              <w:rPr>
+                <w:b/>
+              </w:rPr>
+              <w:t>장 소</w:t>
+            </w:r>
+          </w:p>
+        </w:tc>
+        <w:tc>
+          <w:tcPr>
+            <w:tcW w:w="8363" w:type="dxa"/>
+            <w:gridSpan w:val="3"/>
+          </w:tcPr>
+          <w:p>
+            <w:r>
+              <w:t>이상환 교수님 연구실 7호관 618호</w:t>
+            </w:r>
+          </w:p>
+        </w:tc>
+      </w:tr>
+      <w:tr>
+        <w:tc>
+          <w:tcPr>
+            <w:tcW w:w="1384" w:type="dxa"/>
+            <w:shd w:val="clear" w:color="auto" w:fill="D9D9D9"/>
+            <w:vAlign w:val="center"/>
+          </w:tcPr>
+          <w:p>
+            <w:pPr>
+              <w:jc w:val="center"/>
+              <w:rPr>
+                <w:b/>
+              </w:rPr>
+            </w:pPr>
+            <w:r>
+              <w:rPr>
+                <w:b/>
+              </w:rPr>
+              <w:t>참석자</w:t>
+            </w:r>
+          </w:p>
+        </w:tc>
+        <w:tc>
+          <w:tcPr>
+            <w:tcW w:w="8363" w:type="dxa"/>
+            <w:gridSpan w:val="3"/>
+          </w:tcPr>
+          <w:p>
+            <w:r>
+              <w:t>전원</w:t>
+            </w:r>
+          </w:p>
+        </w:tc>
+      </w:tr>
+      <w:tr>
+        <w:tc>
+          <w:tcPr>
+            <w:tcW w:w="1384" w:type="dxa"/>
+            <w:shd w:val="clear" w:color="auto" w:fill="D9D9D9"/>
+            <w:vAlign w:val="center"/>
+          </w:tcPr>
+          <w:p>
+            <w:pPr>
+              <w:jc w:val="center"/>
+              <w:rPr>
+                <w:b/>
+              </w:rPr>
+            </w:pPr>
+            <w:r>
+              <w:rPr>
+                <w:b/>
+              </w:rPr>
+              <w:t>불참자</w:t>
+            </w:r>
+          </w:p>
+        </w:tc>
+        <w:tc>
+          <w:tcPr>
+            <w:tcW w:w="8363" w:type="dxa"/>
+            <w:gridSpan w:val="3"/>
+          </w:tcPr>
+          <w:p/>
+        </w:tc>
+      </w:tr>
+      <w:tr>
+        <w:tc>
+          <w:tcPr>
+            <w:tcW w:w="1384" w:type="dxa"/>
+            <w:shd w:val="clear" w:color="auto" w:fill="D9D9D9"/>
+            <w:vAlign w:val="center"/>
+          </w:tcPr>
+          <w:p>
+            <w:pPr>
+              <w:jc w:val="center"/>
+              <w:rPr>
+                <w:b/>
+              </w:rPr>
+            </w:pPr>
+            <w:r>
+              <w:rPr>
+                <w:b/>
+              </w:rPr>
+              <w:t>안 건</w:t>
+            </w:r>
+          </w:p>
+        </w:tc>
+        <w:tc>
+          <w:tcPr>
+            <w:tcW w:w="8363" w:type="dxa"/>
+            <w:gridSpan w:val="3"/>
+          </w:tcPr>
+          <w:p>
+            <w:r>
+              <w:rPr>
+                <w:rFonts w:hint="eastAsia"/>
+              </w:rPr>
+              <w:t>중간발표 이전 진행사</w:t>
+            </w:r>
+            <w:r>
+              <w:rPr>
+                <w:rFonts w:hint="eastAsia"/>
+              </w:rPr>
+              <w:t>항</w:t>
+            </w:r>
+            <w:r>
+              <w:rPr>
+                <w:rFonts w:hint="eastAsia"/>
+              </w:rPr>
+              <w:t xml:space="preserve"> 보고 및 피드백</w:t>
+            </w:r>
+          </w:p>
+        </w:tc>
+      </w:tr>
+      <w:tr>
+        <w:trPr>
+          <w:trHeight w:val="6960"/>
+        </w:trPr>
+        <w:tc>
+          <w:tcPr>
+            <w:tcW w:w="1384" w:type="dxa"/>
+            <w:shd w:val="clear" w:color="auto" w:fill="D9D9D9"/>
+            <w:vAlign w:val="center"/>
+          </w:tcPr>
+          <w:p>
+            <w:pPr>
+              <w:jc w:val="center"/>
+              <w:rPr>
+                <w:b/>
+              </w:rPr>
+            </w:pPr>
+            <w:r>
+              <w:rPr>
+                <w:b/>
+              </w:rPr>
+              <w:t>회의내용</w:t>
+            </w:r>
+          </w:p>
+        </w:tc>
+        <w:tc>
+          <w:tcPr>
+            <w:tcW w:w="8363" w:type="dxa"/>
+            <w:gridSpan w:val="3"/>
+          </w:tcPr>
+          <w:p>
+            <w:pPr>
+              <w:rPr>
+                <w:b/>
+              </w:rPr>
+            </w:pPr>
+            <w:r>
+              <w:rPr>
+                <w:rFonts w:hint="eastAsia"/>
+                <w:b/>
+              </w:rPr>
+              <w:t>진행사항 보고</w:t>
+            </w:r>
+          </w:p>
+          <w:p>
+            <w:pPr>
+              <w:pStyle w:val="a7"/>
+              <w:numPr>
+                <w:ilvl w:val="0"/>
+                <w:numId w:val="3"/>
+              </w:numPr>
+              <w:ind w:leftChars="0"/>
+            </w:pPr>
+            <w:r>
+              <w:rPr>
+                <w:rFonts w:hint="eastAsia"/>
+              </w:rPr>
+              <w:t xml:space="preserve">스마트미러 </w:t>
+            </w:r>
+            <w:r>
+              <w:rPr>
+                <w:rFonts w:hint="eastAsia"/>
+              </w:rPr>
+              <w:t>카메라</w:t>
+            </w:r>
+          </w:p>
+          <w:p>
+            <w:pPr>
+              <w:pStyle w:val="a7"/>
+              <w:numPr>
+                <w:ilvl w:val="0"/>
+                <w:numId w:val="5"/>
+              </w:numPr>
+              <w:ind w:leftChars="0"/>
+            </w:pPr>
+            <w:r>
+              <w:rPr>
+                <w:rFonts w:hint="eastAsia"/>
+              </w:rPr>
+              <w:t>상단과 하단을 나누어 사람을 인식가능하도록 구현함.</w:t>
+            </w:r>
+          </w:p>
+          <w:p>
+            <w:pPr>
+              <w:pStyle w:val="a7"/>
+              <w:numPr>
+                <w:ilvl w:val="0"/>
+                <w:numId w:val="5"/>
+              </w:numPr>
+              <w:ind w:leftChars="0"/>
+            </w:pPr>
+            <w:r>
+              <w:rPr>
+                <w:rFonts w:hint="eastAsia"/>
+              </w:rPr>
+              <w:t>하지만 속도가 느려서 이에 대한 방안이 필요</w:t>
+            </w:r>
+          </w:p>
+          <w:p>
+            <w:pPr>
+              <w:pStyle w:val="a7"/>
+              <w:numPr>
+                <w:ilvl w:val="0"/>
+                <w:numId w:val="3"/>
+              </w:numPr>
+              <w:ind w:leftChars="0"/>
+            </w:pPr>
+            <w:r>
+              <w:rPr>
+                <w:rFonts w:hint="eastAsia"/>
+              </w:rPr>
+              <w:t>웹앱(터치스크린 및 스마트미러 화면</w:t>
+            </w:r>
+            <w:r>
+              <w:t>)</w:t>
+            </w:r>
+          </w:p>
+          <w:p>
+            <w:pPr>
+              <w:pStyle w:val="a7"/>
+              <w:numPr>
+                <w:ilvl w:val="0"/>
+                <w:numId w:val="5"/>
+              </w:numPr>
+              <w:ind w:leftChars="0"/>
+            </w:pPr>
+            <w:r>
+              <w:rPr>
+                <w:rFonts w:hint="eastAsia"/>
+              </w:rPr>
+              <w:t>현재 프로토타입 완성.</w:t>
+            </w:r>
+            <w:r>
+              <w:t xml:space="preserve"> </w:t>
+            </w:r>
+            <w:r>
+              <w:rPr>
+                <w:rFonts w:hint="eastAsia"/>
+              </w:rPr>
+              <w:t xml:space="preserve">현재 </w:t>
+            </w:r>
+            <w:r>
+              <w:t>html</w:t>
+            </w:r>
+            <w:r>
+              <w:rPr>
+                <w:rFonts w:hint="eastAsia"/>
+              </w:rPr>
+              <w:t>로 화면만 구성함.</w:t>
+            </w:r>
+          </w:p>
+          <w:p>
+            <w:pPr>
+              <w:pStyle w:val="a7"/>
+              <w:numPr>
+                <w:ilvl w:val="0"/>
+                <w:numId w:val="5"/>
+              </w:numPr>
+              <w:ind w:leftChars="0"/>
+            </w:pPr>
+            <w:r>
+              <w:rPr>
+                <w:rFonts w:hint="eastAsia"/>
+              </w:rPr>
+              <w:t>터치스크린으로 옷 목록을 확인하고 선택하면 거울에 옷을 띄어줄 예정.</w:t>
+            </w:r>
+          </w:p>
+          <w:p>
+            <w:pPr>
+              <w:pStyle w:val="a7"/>
+              <w:numPr>
+                <w:ilvl w:val="0"/>
+                <w:numId w:val="3"/>
+              </w:numPr>
+              <w:ind w:leftChars="0"/>
+            </w:pPr>
+            <w:r>
+              <w:rPr>
+                <w:rFonts w:hint="eastAsia"/>
+              </w:rPr>
+              <w:t>스마트 행거 하드웨어</w:t>
+            </w:r>
+          </w:p>
+          <w:p>
+            <w:pPr>
+              <w:pStyle w:val="a7"/>
+              <w:numPr>
+                <w:ilvl w:val="0"/>
+                <w:numId w:val="5"/>
+              </w:numPr>
+              <w:ind w:leftChars="0"/>
+            </w:pPr>
+            <w:r>
+              <w:rPr>
+                <w:rFonts w:hint="eastAsia"/>
+              </w:rPr>
+              <w:t>필요물품이 늦게 도착하여 계획에 차질이 생김</w:t>
+            </w:r>
+          </w:p>
+          <w:p>
+            <w:pPr>
+              <w:pStyle w:val="a7"/>
+              <w:numPr>
+                <w:ilvl w:val="0"/>
+                <w:numId w:val="5"/>
+              </w:numPr>
+              <w:ind w:leftChars="0"/>
+            </w:pPr>
+            <w:r>
+              <w:rPr>
+                <w:rFonts w:hint="eastAsia"/>
+              </w:rPr>
+              <w:t>현재 모터를 원하는대로 컨트롤하는 것 까지 성공함</w:t>
+            </w:r>
+          </w:p>
+          <w:p>
+            <w:pPr>
+              <w:pStyle w:val="a7"/>
+              <w:numPr>
+                <w:ilvl w:val="0"/>
+                <w:numId w:val="3"/>
+              </w:numPr>
+              <w:ind w:leftChars="0"/>
+            </w:pPr>
+            <w:r>
+              <w:rPr>
+                <w:rFonts w:hint="eastAsia"/>
+              </w:rPr>
+              <w:t>스마트행거 카메라</w:t>
+            </w:r>
+          </w:p>
+          <w:p>
+            <w:pPr>
+              <w:pStyle w:val="a7"/>
+              <w:numPr>
+                <w:ilvl w:val="0"/>
+                <w:numId w:val="5"/>
+              </w:numPr>
+              <w:ind w:leftChars="0"/>
+            </w:pPr>
+            <w:r>
+              <w:rPr>
+                <w:rFonts w:hint="eastAsia"/>
+              </w:rPr>
+              <w:t xml:space="preserve">옷을 인식해서 옷의 </w:t>
+            </w:r>
+            <w:r>
+              <w:t xml:space="preserve"> </w:t>
+            </w:r>
+            <w:r>
+              <w:rPr>
+                <w:rFonts w:hint="eastAsia"/>
+              </w:rPr>
+              <w:t>정보를 받아오는 것까지 구현가능</w:t>
+            </w:r>
+          </w:p>
+          <w:p>
+            <w:pPr>
+              <w:pStyle w:val="a7"/>
+              <w:numPr>
+                <w:ilvl w:val="0"/>
+                <w:numId w:val="5"/>
+              </w:numPr>
+              <w:ind w:leftChars="0"/>
+            </w:pPr>
+            <w:r>
+              <w:t>API</w:t>
+            </w:r>
+            <w:r>
+              <w:rPr>
+                <w:rFonts w:hint="eastAsia"/>
+              </w:rPr>
+              <w:t>를</w:t>
+            </w:r>
+            <w:r>
+              <w:t xml:space="preserve"> </w:t>
+            </w:r>
+            <w:r>
+              <w:rPr>
+                <w:rFonts w:hint="eastAsia"/>
+              </w:rPr>
+              <w:t xml:space="preserve">사용하여 </w:t>
+            </w:r>
+            <w:r>
+              <w:rPr>
+                <w:rFonts w:hint="eastAsia"/>
+              </w:rPr>
+              <w:t>옷의 바이너리를 따</w:t>
+            </w:r>
+            <w:r>
+              <w:rPr>
+                <w:rFonts w:hint="eastAsia"/>
+              </w:rPr>
+              <w:t>는 것이 불가능하여</w:t>
+            </w:r>
+            <w:r>
+              <w:rPr>
+                <w:rFonts w:hint="eastAsia"/>
+              </w:rPr>
+              <w:t xml:space="preserve"> 옷의 그림을 서버로 올려서 서버에서 딥러닝을 통해 바이너리를 따야함.</w:t>
+            </w:r>
+          </w:p>
+          <w:p>
+            <w:pPr>
+              <w:pStyle w:val="a7"/>
+              <w:numPr>
+                <w:ilvl w:val="0"/>
+                <w:numId w:val="3"/>
+              </w:numPr>
+              <w:ind w:leftChars="0"/>
+            </w:pPr>
+            <w:r>
+              <w:rPr>
+                <w:rFonts w:hint="eastAsia"/>
+              </w:rPr>
+              <w:t>발표자료</w:t>
+            </w:r>
+          </w:p>
+          <w:p>
+            <w:pPr>
+              <w:pStyle w:val="a7"/>
+              <w:numPr>
+                <w:ilvl w:val="0"/>
+                <w:numId w:val="5"/>
+              </w:numPr>
+              <w:ind w:leftChars="0"/>
+            </w:pPr>
+            <w:r>
+              <w:rPr>
+                <w:rFonts w:hint="eastAsia"/>
+              </w:rPr>
+              <w:t>중간발표 시 발표자료에 영상을 넣어 프로젝트에 대한 이해도를 높이자</w:t>
+            </w:r>
+          </w:p>
+        </w:tc>
+      </w:tr>
+      <w:tr>
+        <w:trPr>
+          <w:trHeight w:val="3320"/>
+        </w:trPr>
+        <w:tc>
+          <w:tcPr>
+            <w:tcW w:w="1384" w:type="dxa"/>
+            <w:shd w:val="clear" w:color="auto" w:fill="D9D9D9"/>
+            <w:vAlign w:val="center"/>
+          </w:tcPr>
+          <w:p>
+            <w:pPr>
+              <w:jc w:val="center"/>
+              <w:rPr>
+                <w:b/>
+              </w:rPr>
+            </w:pPr>
+            <w:r>
+              <w:rPr>
+                <w:b/>
+              </w:rPr>
+              <w:lastRenderedPageBreak/>
+              <w:t>결과물</w:t>
+            </w:r>
+          </w:p>
+        </w:tc>
+        <w:tc>
+          <w:tcPr>
+            <w:tcW w:w="8363" w:type="dxa"/>
+            <w:gridSpan w:val="3"/>
+          </w:tcPr>
+          <w:p>
+            <w:pPr>
+              <w:pStyle w:val="a7"/>
+              <w:numPr>
+                <w:ilvl w:val="0"/>
+                <w:numId w:val="6"/>
+              </w:numPr>
+              <w:ind w:leftChars="0"/>
+            </w:pPr>
+            <w:r>
+              <w:rPr>
+                <w:rFonts w:hint="eastAsia"/>
+              </w:rPr>
+              <w:t xml:space="preserve">카메라의 속도가 느린 경우 파이썬으로 구현하였는데 </w:t>
+            </w:r>
+            <w:r>
+              <w:t>C</w:t>
+            </w:r>
+            <w:r>
+              <w:rPr>
+                <w:rFonts w:hint="eastAsia"/>
+              </w:rPr>
+              <w:t xml:space="preserve">나 </w:t>
+            </w:r>
+            <w:r>
+              <w:t>C++</w:t>
+            </w:r>
+            <w:r>
+              <w:rPr>
+                <w:rFonts w:hint="eastAsia"/>
+              </w:rPr>
+              <w:t>로 구현하면 좀더 빨라질 것이다.</w:t>
+            </w:r>
+            <w:r>
+              <w:t xml:space="preserve"> C++</w:t>
+            </w:r>
+            <w:r>
+              <w:rPr>
+                <w:rFonts w:hint="eastAsia"/>
+              </w:rPr>
+              <w:t>로 구현하기</w:t>
+            </w:r>
+          </w:p>
+          <w:p>
+            <w:pPr>
+              <w:pStyle w:val="a7"/>
+              <w:numPr>
+                <w:ilvl w:val="0"/>
+                <w:numId w:val="6"/>
+              </w:numPr>
+              <w:ind w:leftChars="0"/>
+            </w:pPr>
+            <w:r>
+              <w:rPr>
+                <w:rFonts w:hint="eastAsia"/>
+              </w:rPr>
+              <w:t xml:space="preserve">현재 프로토타입만 완성됬는데 빨리 </w:t>
+            </w:r>
+            <w:r>
+              <w:t>php</w:t>
+            </w:r>
+            <w:r>
+              <w:rPr>
+                <w:rFonts w:hint="eastAsia"/>
+              </w:rPr>
+              <w:t xml:space="preserve">를 사용하여 </w:t>
+            </w:r>
+            <w:r>
+              <w:t>DB</w:t>
+            </w:r>
+            <w:r>
+              <w:rPr>
+                <w:rFonts w:hint="eastAsia"/>
+              </w:rPr>
+              <w:t>와 연동시켜 중간발표 때 보여줄 것.</w:t>
+            </w:r>
+          </w:p>
+          <w:p>
+            <w:pPr>
+              <w:pStyle w:val="a7"/>
+              <w:numPr>
+                <w:ilvl w:val="0"/>
+                <w:numId w:val="6"/>
+              </w:numPr>
+              <w:ind w:leftChars="0"/>
+            </w:pPr>
+            <w:r>
+              <w:rPr>
+                <w:rFonts w:hint="eastAsia"/>
+              </w:rPr>
+              <w:t>캡스톤 발표전까지 하드웨어를 완성 시키는데 집중할 것</w:t>
+            </w:r>
+          </w:p>
+          <w:p>
+            <w:pPr>
+              <w:pStyle w:val="a7"/>
+              <w:numPr>
+                <w:ilvl w:val="0"/>
+                <w:numId w:val="6"/>
+              </w:numPr>
+              <w:ind w:leftChars="0"/>
+            </w:pPr>
+            <w:r>
+              <w:rPr>
+                <w:rFonts w:hint="eastAsia"/>
+              </w:rPr>
+              <w:t>딥 러닝을 하여 바이너리만 따면 해결되는 것이라면 그렇게 구현해도 괜찮을 것 같다.</w:t>
             </w:r>
           </w:p>
         </w:tc>
@@ -1306,15 +1607,7 @@
       <w:jc w:val="left"/>
     </w:pPr>
     <w:r>
-      <w:t xml:space="preserve">20xx년도 컴퓨터공학부 </w:t>
-    </w:r>
-    <w:proofErr w:type="spellStart"/>
-    <w:r>
-      <w:t>캡스톤</w:t>
-    </w:r>
-    <w:proofErr w:type="spellEnd"/>
-    <w:r>
-      <w:t xml:space="preserve"> 디자인 I 종합설계 프로젝트                </w:t>
+      <w:t xml:space="preserve">20xx년도 컴퓨터공학부 캡스톤 디자인 I 종합설계 프로젝트                </w:t>
     </w:r>
   </w:p>
 </w:ftr>
@@ -1455,6 +1748,95 @@
     </w:lvl>
   </w:abstractNum>
   <w:abstractNum w:abstractNumId="1" w15:restartNumberingAfterBreak="0">
+    <w:nsid w:val="11146E90"/>
+    <w:multiLevelType w:val="hybridMultilevel"/>
+    <w:tmpl w:val="192E6130"/>
+    <w:lvl w:ilvl="0" w:tplc="EF869F1A">
+      <w:start w:val="1"/>
+      <w:numFmt w:val="decimal"/>
+      <w:lvlText w:val="%1)"/>
+      <w:lvlJc w:val="left"/>
+      <w:pPr>
+        <w:ind w:left="760" w:hanging="360"/>
+      </w:pPr>
+      <w:rPr>
+        <w:rFonts w:hint="eastAsia"/>
+      </w:rPr>
+    </w:lvl>
+    <w:lvl w:ilvl="1" w:tplc="04090019" w:tentative="1">
+      <w:start w:val="1"/>
+      <w:numFmt w:val="upperLetter"/>
+      <w:lvlText w:val="%2."/>
+      <w:lvlJc w:val="left"/>
+      <w:pPr>
+        <w:ind w:left="1200" w:hanging="400"/>
+      </w:pPr>
+    </w:lvl>
+    <w:lvl w:ilvl="2" w:tplc="0409001B" w:tentative="1">
+      <w:start w:val="1"/>
+      <w:numFmt w:val="lowerRoman"/>
+      <w:lvlText w:val="%3."/>
+      <w:lvlJc w:val="right"/>
+      <w:pPr>
+        <w:ind w:left="1600" w:hanging="400"/>
+      </w:pPr>
+    </w:lvl>
+    <w:lvl w:ilvl="3" w:tplc="0409000F" w:tentative="1">
+      <w:start w:val="1"/>
+      <w:numFmt w:val="decimal"/>
+      <w:lvlText w:val="%4."/>
+      <w:lvlJc w:val="left"/>
+      <w:pPr>
+        <w:ind w:left="2000" w:hanging="400"/>
+      </w:pPr>
+    </w:lvl>
+    <w:lvl w:ilvl="4" w:tplc="04090019" w:tentative="1">
+      <w:start w:val="1"/>
+      <w:numFmt w:val="upperLetter"/>
+      <w:lvlText w:val="%5."/>
+      <w:lvlJc w:val="left"/>
+      <w:pPr>
+        <w:ind w:left="2400" w:hanging="400"/>
+      </w:pPr>
+    </w:lvl>
+    <w:lvl w:ilvl="5" w:tplc="0409001B" w:tentative="1">
+      <w:start w:val="1"/>
+      <w:numFmt w:val="lowerRoman"/>
+      <w:lvlText w:val="%6."/>
+      <w:lvlJc w:val="right"/>
+      <w:pPr>
+        <w:ind w:left="2800" w:hanging="400"/>
+      </w:pPr>
+    </w:lvl>
+    <w:lvl w:ilvl="6" w:tplc="0409000F" w:tentative="1">
+      <w:start w:val="1"/>
+      <w:numFmt w:val="decimal"/>
+      <w:lvlText w:val="%7."/>
+      <w:lvlJc w:val="left"/>
+      <w:pPr>
+        <w:ind w:left="3200" w:hanging="400"/>
+      </w:pPr>
+    </w:lvl>
+    <w:lvl w:ilvl="7" w:tplc="04090019" w:tentative="1">
+      <w:start w:val="1"/>
+      <w:numFmt w:val="upperLetter"/>
+      <w:lvlText w:val="%8."/>
+      <w:lvlJc w:val="left"/>
+      <w:pPr>
+        <w:ind w:left="3600" w:hanging="400"/>
+      </w:pPr>
+    </w:lvl>
+    <w:lvl w:ilvl="8" w:tplc="0409001B" w:tentative="1">
+      <w:start w:val="1"/>
+      <w:numFmt w:val="lowerRoman"/>
+      <w:lvlText w:val="%9."/>
+      <w:lvlJc w:val="right"/>
+      <w:pPr>
+        <w:ind w:left="4000" w:hanging="400"/>
+      </w:pPr>
+    </w:lvl>
+  </w:abstractNum>
+  <w:abstractNum w:abstractNumId="2" w15:restartNumberingAfterBreak="0">
     <w:nsid w:val="12207AF0"/>
     <w:multiLevelType w:val="multilevel"/>
     <w:tmpl w:val="3B8E0FEE"/>
@@ -1567,20 +1949,133 @@
       </w:rPr>
     </w:lvl>
   </w:abstractNum>
-  <w:abstractNum w:abstractNumId="2" w15:restartNumberingAfterBreak="0">
-    <w:nsid w:val="1E3C2E20"/>
+  <w:abstractNum w:abstractNumId="3" w15:restartNumberingAfterBreak="0">
+    <w:nsid w:val="190470BF"/>
     <w:multiLevelType w:val="hybridMultilevel"/>
-    <w:tmpl w:val="064874D8"/>
-    <w:lvl w:ilvl="0" w:tplc="4B902E0C">
+    <w:tmpl w:val="4E92C5D6"/>
+    <w:lvl w:ilvl="0" w:tplc="8A10FE66">
+      <w:start w:val="1"/>
+      <w:numFmt w:val="bullet"/>
+      <w:lvlText w:val="-"/>
+      <w:lvlJc w:val="left"/>
+      <w:pPr>
+        <w:ind w:left="1120" w:hanging="360"/>
+      </w:pPr>
+      <w:rPr>
+        <w:rFonts w:ascii="맑은 고딕" w:eastAsia="맑은 고딕" w:hAnsi="맑은 고딕" w:cs="맑은 고딕" w:hint="eastAsia"/>
+      </w:rPr>
+    </w:lvl>
+    <w:lvl w:ilvl="1" w:tplc="04090003" w:tentative="1">
+      <w:start w:val="1"/>
+      <w:numFmt w:val="bullet"/>
+      <w:lvlText w:val=""/>
+      <w:lvlJc w:val="left"/>
+      <w:pPr>
+        <w:ind w:left="1560" w:hanging="400"/>
+      </w:pPr>
+      <w:rPr>
+        <w:rFonts w:ascii="Wingdings" w:hAnsi="Wingdings" w:hint="default"/>
+      </w:rPr>
+    </w:lvl>
+    <w:lvl w:ilvl="2" w:tplc="04090005" w:tentative="1">
+      <w:start w:val="1"/>
+      <w:numFmt w:val="bullet"/>
+      <w:lvlText w:val=""/>
+      <w:lvlJc w:val="left"/>
+      <w:pPr>
+        <w:ind w:left="1960" w:hanging="400"/>
+      </w:pPr>
+      <w:rPr>
+        <w:rFonts w:ascii="Wingdings" w:hAnsi="Wingdings" w:hint="default"/>
+      </w:rPr>
+    </w:lvl>
+    <w:lvl w:ilvl="3" w:tplc="04090001" w:tentative="1">
+      <w:start w:val="1"/>
+      <w:numFmt w:val="bullet"/>
+      <w:lvlText w:val=""/>
+      <w:lvlJc w:val="left"/>
+      <w:pPr>
+        <w:ind w:left="2360" w:hanging="400"/>
+      </w:pPr>
+      <w:rPr>
+        <w:rFonts w:ascii="Wingdings" w:hAnsi="Wingdings" w:hint="default"/>
+      </w:rPr>
+    </w:lvl>
+    <w:lvl w:ilvl="4" w:tplc="04090003" w:tentative="1">
+      <w:start w:val="1"/>
+      <w:numFmt w:val="bullet"/>
+      <w:lvlText w:val=""/>
+      <w:lvlJc w:val="left"/>
+      <w:pPr>
+        <w:ind w:left="2760" w:hanging="400"/>
+      </w:pPr>
+      <w:rPr>
+        <w:rFonts w:ascii="Wingdings" w:hAnsi="Wingdings" w:hint="default"/>
+      </w:rPr>
+    </w:lvl>
+    <w:lvl w:ilvl="5" w:tplc="04090005" w:tentative="1">
+      <w:start w:val="1"/>
+      <w:numFmt w:val="bullet"/>
+      <w:lvlText w:val=""/>
+      <w:lvlJc w:val="left"/>
+      <w:pPr>
+        <w:ind w:left="3160" w:hanging="400"/>
+      </w:pPr>
+      <w:rPr>
+        <w:rFonts w:ascii="Wingdings" w:hAnsi="Wingdings" w:hint="default"/>
+      </w:rPr>
+    </w:lvl>
+    <w:lvl w:ilvl="6" w:tplc="04090001" w:tentative="1">
+      <w:start w:val="1"/>
+      <w:numFmt w:val="bullet"/>
+      <w:lvlText w:val=""/>
+      <w:lvlJc w:val="left"/>
+      <w:pPr>
+        <w:ind w:left="3560" w:hanging="400"/>
+      </w:pPr>
+      <w:rPr>
+        <w:rFonts w:ascii="Wingdings" w:hAnsi="Wingdings" w:hint="default"/>
+      </w:rPr>
+    </w:lvl>
+    <w:lvl w:ilvl="7" w:tplc="04090003" w:tentative="1">
+      <w:start w:val="1"/>
+      <w:numFmt w:val="bullet"/>
+      <w:lvlText w:val=""/>
+      <w:lvlJc w:val="left"/>
+      <w:pPr>
+        <w:ind w:left="3960" w:hanging="400"/>
+      </w:pPr>
+      <w:rPr>
+        <w:rFonts w:ascii="Wingdings" w:hAnsi="Wingdings" w:hint="default"/>
+      </w:rPr>
+    </w:lvl>
+    <w:lvl w:ilvl="8" w:tplc="04090005" w:tentative="1">
+      <w:start w:val="1"/>
+      <w:numFmt w:val="bullet"/>
+      <w:lvlText w:val=""/>
+      <w:lvlJc w:val="left"/>
+      <w:pPr>
+        <w:ind w:left="4360" w:hanging="400"/>
+      </w:pPr>
+      <w:rPr>
+        <w:rFonts w:ascii="Wingdings" w:hAnsi="Wingdings" w:hint="default"/>
+      </w:rPr>
+    </w:lvl>
+  </w:abstractNum>
+  <w:abstractNum w:abstractNumId="4" w15:restartNumberingAfterBreak="0">
+    <w:nsid w:val="492A0A6B"/>
+    <w:multiLevelType w:val="hybridMultilevel"/>
+    <w:tmpl w:val="8F008038"/>
+    <w:lvl w:ilvl="0" w:tplc="093A38E2">
       <w:start w:val="1"/>
       <w:numFmt w:val="decimal"/>
-      <w:lvlText w:val="%1)"/>
+      <w:lvlText w:val="%1."/>
       <w:lvlJc w:val="left"/>
       <w:pPr>
         <w:ind w:left="435" w:hanging="360"/>
       </w:pPr>
       <w:rPr>
-        <w:rFonts w:hint="default"/>
+        <w:rFonts w:hint="eastAsia"/>
       </w:rPr>
     </w:lvl>
     <w:lvl w:ilvl="1" w:tplc="04090019" w:tentative="1">
@@ -1656,17 +2151,17 @@
       </w:pPr>
     </w:lvl>
   </w:abstractNum>
-  <w:abstractNum w:abstractNumId="3" w15:restartNumberingAfterBreak="0">
-    <w:nsid w:val="26A36374"/>
+  <w:abstractNum w:abstractNumId="5" w15:restartNumberingAfterBreak="0">
+    <w:nsid w:val="55B30669"/>
     <w:multiLevelType w:val="hybridMultilevel"/>
-    <w:tmpl w:val="EB969DA0"/>
-    <w:lvl w:ilvl="0" w:tplc="1BFCE27A">
+    <w:tmpl w:val="677EE78C"/>
+    <w:lvl w:ilvl="0" w:tplc="8A4CF37C">
       <w:start w:val="1"/>
       <w:numFmt w:val="bullet"/>
       <w:lvlText w:val="-"/>
       <w:lvlJc w:val="left"/>
       <w:pPr>
-        <w:ind w:left="1515" w:hanging="360"/>
+        <w:ind w:left="1120" w:hanging="360"/>
       </w:pPr>
       <w:rPr>
         <w:rFonts w:ascii="맑은 고딕" w:eastAsia="맑은 고딕" w:hAnsi="맑은 고딕" w:cs="맑은 고딕" w:hint="eastAsia"/>
@@ -1678,7 +2173,7 @@
       <w:lvlText w:val=""/>
       <w:lvlJc w:val="left"/>
       <w:pPr>
-        <w:ind w:left="1955" w:hanging="400"/>
+        <w:ind w:left="1560" w:hanging="400"/>
       </w:pPr>
       <w:rPr>
         <w:rFonts w:ascii="Wingdings" w:hAnsi="Wingdings" w:hint="default"/>
@@ -1690,7 +2185,7 @@
       <w:lvlText w:val=""/>
       <w:lvlJc w:val="left"/>
       <w:pPr>
-        <w:ind w:left="2355" w:hanging="400"/>
+        <w:ind w:left="1960" w:hanging="400"/>
       </w:pPr>
       <w:rPr>
         <w:rFonts w:ascii="Wingdings" w:hAnsi="Wingdings" w:hint="default"/>
@@ -1702,7 +2197,7 @@
       <w:lvlText w:val=""/>
       <w:lvlJc w:val="left"/>
       <w:pPr>
-        <w:ind w:left="2755" w:hanging="400"/>
+        <w:ind w:left="2360" w:hanging="400"/>
       </w:pPr>
       <w:rPr>
         <w:rFonts w:ascii="Wingdings" w:hAnsi="Wingdings" w:hint="default"/>
@@ -1714,7 +2209,7 @@
       <w:lvlText w:val=""/>
       <w:lvlJc w:val="left"/>
       <w:pPr>
-        <w:ind w:left="3155" w:hanging="400"/>
+        <w:ind w:left="2760" w:hanging="400"/>
       </w:pPr>
       <w:rPr>
         <w:rFonts w:ascii="Wingdings" w:hAnsi="Wingdings" w:hint="default"/>
@@ -1726,7 +2221,7 @@
       <w:lvlText w:val=""/>
       <w:lvlJc w:val="left"/>
       <w:pPr>
-        <w:ind w:left="3555" w:hanging="400"/>
+        <w:ind w:left="3160" w:hanging="400"/>
       </w:pPr>
       <w:rPr>
         <w:rFonts w:ascii="Wingdings" w:hAnsi="Wingdings" w:hint="default"/>
@@ -1738,7 +2233,7 @@
       <w:lvlText w:val=""/>
       <w:lvlJc w:val="left"/>
       <w:pPr>
-        <w:ind w:left="3955" w:hanging="400"/>
+        <w:ind w:left="3560" w:hanging="400"/>
       </w:pPr>
       <w:rPr>
         <w:rFonts w:ascii="Wingdings" w:hAnsi="Wingdings" w:hint="default"/>
@@ -1750,7 +2245,7 @@
       <w:lvlText w:val=""/>
       <w:lvlJc w:val="left"/>
       <w:pPr>
-        <w:ind w:left="4355" w:hanging="400"/>
+        <w:ind w:left="3960" w:hanging="400"/>
       </w:pPr>
       <w:rPr>
         <w:rFonts w:ascii="Wingdings" w:hAnsi="Wingdings" w:hint="default"/>
@@ -1762,24 +2257,24 @@
       <w:lvlText w:val=""/>
       <w:lvlJc w:val="left"/>
       <w:pPr>
-        <w:ind w:left="4755" w:hanging="400"/>
+        <w:ind w:left="4360" w:hanging="400"/>
       </w:pPr>
       <w:rPr>
         <w:rFonts w:ascii="Wingdings" w:hAnsi="Wingdings" w:hint="default"/>
       </w:rPr>
     </w:lvl>
   </w:abstractNum>
-  <w:abstractNum w:abstractNumId="4" w15:restartNumberingAfterBreak="0">
-    <w:nsid w:val="3B3C3476"/>
+  <w:abstractNum w:abstractNumId="6" w15:restartNumberingAfterBreak="0">
+    <w:nsid w:val="591C5EC1"/>
     <w:multiLevelType w:val="hybridMultilevel"/>
-    <w:tmpl w:val="89C23EAE"/>
-    <w:lvl w:ilvl="0" w:tplc="39D2B7BE">
+    <w:tmpl w:val="F06030D8"/>
+    <w:lvl w:ilvl="0" w:tplc="70E8E6EE">
       <w:start w:val="1"/>
       <w:numFmt w:val="decimal"/>
-      <w:lvlText w:val="%1."/>
-      <w:lvlJc w:val="left"/>
-      <w:pPr>
-        <w:ind w:left="795" w:hanging="360"/>
+      <w:lvlText w:val="%1)"/>
+      <w:lvlJc w:val="left"/>
+      <w:pPr>
+        <w:ind w:left="760" w:hanging="360"/>
       </w:pPr>
       <w:rPr>
         <w:rFonts w:hint="default"/>
@@ -1791,7 +2286,7 @@
       <w:lvlText w:val="%2."/>
       <w:lvlJc w:val="left"/>
       <w:pPr>
-        <w:ind w:left="1235" w:hanging="400"/>
+        <w:ind w:left="1200" w:hanging="400"/>
       </w:pPr>
     </w:lvl>
     <w:lvl w:ilvl="2" w:tplc="0409001B" w:tentative="1">
@@ -1800,7 +2295,7 @@
       <w:lvlText w:val="%3."/>
       <w:lvlJc w:val="right"/>
       <w:pPr>
-        <w:ind w:left="1635" w:hanging="400"/>
+        <w:ind w:left="1600" w:hanging="400"/>
       </w:pPr>
     </w:lvl>
     <w:lvl w:ilvl="3" w:tplc="0409000F" w:tentative="1">
@@ -1809,7 +2304,7 @@
       <w:lvlText w:val="%4."/>
       <w:lvlJc w:val="left"/>
       <w:pPr>
-        <w:ind w:left="2035" w:hanging="400"/>
+        <w:ind w:left="2000" w:hanging="400"/>
       </w:pPr>
     </w:lvl>
     <w:lvl w:ilvl="4" w:tplc="04090019" w:tentative="1">
@@ -1818,7 +2313,7 @@
       <w:lvlText w:val="%5."/>
       <w:lvlJc w:val="left"/>
       <w:pPr>
-        <w:ind w:left="2435" w:hanging="400"/>
+        <w:ind w:left="2400" w:hanging="400"/>
       </w:pPr>
     </w:lvl>
     <w:lvl w:ilvl="5" w:tplc="0409001B" w:tentative="1">
@@ -1827,7 +2322,7 @@
       <w:lvlText w:val="%6."/>
       <w:lvlJc w:val="right"/>
       <w:pPr>
-        <w:ind w:left="2835" w:hanging="400"/>
+        <w:ind w:left="2800" w:hanging="400"/>
       </w:pPr>
     </w:lvl>
     <w:lvl w:ilvl="6" w:tplc="0409000F" w:tentative="1">
@@ -1836,7 +2331,7 @@
       <w:lvlText w:val="%7."/>
       <w:lvlJc w:val="left"/>
       <w:pPr>
-        <w:ind w:left="3235" w:hanging="400"/>
+        <w:ind w:left="3200" w:hanging="400"/>
       </w:pPr>
     </w:lvl>
     <w:lvl w:ilvl="7" w:tplc="04090019" w:tentative="1">
@@ -1845,7 +2340,7 @@
       <w:lvlText w:val="%8."/>
       <w:lvlJc w:val="left"/>
       <w:pPr>
-        <w:ind w:left="3635" w:hanging="400"/>
+        <w:ind w:left="3600" w:hanging="400"/>
       </w:pPr>
     </w:lvl>
     <w:lvl w:ilvl="8" w:tplc="0409001B" w:tentative="1">
@@ -1854,256 +2349,30 @@
       <w:lvlText w:val="%9."/>
       <w:lvlJc w:val="right"/>
       <w:pPr>
-        <w:ind w:left="4035" w:hanging="400"/>
-      </w:pPr>
-    </w:lvl>
-  </w:abstractNum>
-  <w:abstractNum w:abstractNumId="5" w15:restartNumberingAfterBreak="0">
-    <w:nsid w:val="53680AC6"/>
-    <w:multiLevelType w:val="hybridMultilevel"/>
-    <w:tmpl w:val="303A85F6"/>
-    <w:lvl w:ilvl="0" w:tplc="255EDA46">
-      <w:start w:val="1"/>
-      <w:numFmt w:val="bullet"/>
-      <w:lvlText w:val="-"/>
-      <w:lvlJc w:val="left"/>
-      <w:pPr>
-        <w:ind w:left="1155" w:hanging="360"/>
-      </w:pPr>
-      <w:rPr>
-        <w:rFonts w:ascii="맑은 고딕" w:eastAsia="맑은 고딕" w:hAnsi="맑은 고딕" w:cs="맑은 고딕" w:hint="eastAsia"/>
-      </w:rPr>
-    </w:lvl>
-    <w:lvl w:ilvl="1" w:tplc="04090003" w:tentative="1">
-      <w:start w:val="1"/>
-      <w:numFmt w:val="bullet"/>
-      <w:lvlText w:val=""/>
-      <w:lvlJc w:val="left"/>
-      <w:pPr>
-        <w:ind w:left="1595" w:hanging="400"/>
-      </w:pPr>
-      <w:rPr>
-        <w:rFonts w:ascii="Wingdings" w:hAnsi="Wingdings" w:hint="default"/>
-      </w:rPr>
-    </w:lvl>
-    <w:lvl w:ilvl="2" w:tplc="04090005" w:tentative="1">
-      <w:start w:val="1"/>
-      <w:numFmt w:val="bullet"/>
-      <w:lvlText w:val=""/>
-      <w:lvlJc w:val="left"/>
-      <w:pPr>
-        <w:ind w:left="1995" w:hanging="400"/>
-      </w:pPr>
-      <w:rPr>
-        <w:rFonts w:ascii="Wingdings" w:hAnsi="Wingdings" w:hint="default"/>
-      </w:rPr>
-    </w:lvl>
-    <w:lvl w:ilvl="3" w:tplc="04090001" w:tentative="1">
-      <w:start w:val="1"/>
-      <w:numFmt w:val="bullet"/>
-      <w:lvlText w:val=""/>
-      <w:lvlJc w:val="left"/>
-      <w:pPr>
-        <w:ind w:left="2395" w:hanging="400"/>
-      </w:pPr>
-      <w:rPr>
-        <w:rFonts w:ascii="Wingdings" w:hAnsi="Wingdings" w:hint="default"/>
-      </w:rPr>
-    </w:lvl>
-    <w:lvl w:ilvl="4" w:tplc="04090003" w:tentative="1">
-      <w:start w:val="1"/>
-      <w:numFmt w:val="bullet"/>
-      <w:lvlText w:val=""/>
-      <w:lvlJc w:val="left"/>
-      <w:pPr>
-        <w:ind w:left="2795" w:hanging="400"/>
-      </w:pPr>
-      <w:rPr>
-        <w:rFonts w:ascii="Wingdings" w:hAnsi="Wingdings" w:hint="default"/>
-      </w:rPr>
-    </w:lvl>
-    <w:lvl w:ilvl="5" w:tplc="04090005" w:tentative="1">
-      <w:start w:val="1"/>
-      <w:numFmt w:val="bullet"/>
-      <w:lvlText w:val=""/>
-      <w:lvlJc w:val="left"/>
-      <w:pPr>
-        <w:ind w:left="3195" w:hanging="400"/>
-      </w:pPr>
-      <w:rPr>
-        <w:rFonts w:ascii="Wingdings" w:hAnsi="Wingdings" w:hint="default"/>
-      </w:rPr>
-    </w:lvl>
-    <w:lvl w:ilvl="6" w:tplc="04090001" w:tentative="1">
-      <w:start w:val="1"/>
-      <w:numFmt w:val="bullet"/>
-      <w:lvlText w:val=""/>
-      <w:lvlJc w:val="left"/>
-      <w:pPr>
-        <w:ind w:left="3595" w:hanging="400"/>
-      </w:pPr>
-      <w:rPr>
-        <w:rFonts w:ascii="Wingdings" w:hAnsi="Wingdings" w:hint="default"/>
-      </w:rPr>
-    </w:lvl>
-    <w:lvl w:ilvl="7" w:tplc="04090003" w:tentative="1">
-      <w:start w:val="1"/>
-      <w:numFmt w:val="bullet"/>
-      <w:lvlText w:val=""/>
-      <w:lvlJc w:val="left"/>
-      <w:pPr>
-        <w:ind w:left="3995" w:hanging="400"/>
-      </w:pPr>
-      <w:rPr>
-        <w:rFonts w:ascii="Wingdings" w:hAnsi="Wingdings" w:hint="default"/>
-      </w:rPr>
-    </w:lvl>
-    <w:lvl w:ilvl="8" w:tplc="04090005" w:tentative="1">
-      <w:start w:val="1"/>
-      <w:numFmt w:val="bullet"/>
-      <w:lvlText w:val=""/>
-      <w:lvlJc w:val="left"/>
-      <w:pPr>
-        <w:ind w:left="4395" w:hanging="400"/>
-      </w:pPr>
-      <w:rPr>
-        <w:rFonts w:ascii="Wingdings" w:hAnsi="Wingdings" w:hint="default"/>
-      </w:rPr>
-    </w:lvl>
-  </w:abstractNum>
-  <w:abstractNum w:abstractNumId="6" w15:restartNumberingAfterBreak="0">
-    <w:nsid w:val="538016E4"/>
-    <w:multiLevelType w:val="hybridMultilevel"/>
-    <w:tmpl w:val="441AE8DC"/>
-    <w:lvl w:ilvl="0" w:tplc="B3B4AC2A">
-      <w:start w:val="1"/>
-      <w:numFmt w:val="bullet"/>
-      <w:lvlText w:val="-"/>
-      <w:lvlJc w:val="left"/>
-      <w:pPr>
-        <w:ind w:left="1155" w:hanging="360"/>
-      </w:pPr>
-      <w:rPr>
-        <w:rFonts w:ascii="맑은 고딕" w:eastAsia="맑은 고딕" w:hAnsi="맑은 고딕" w:cs="맑은 고딕" w:hint="eastAsia"/>
-      </w:rPr>
-    </w:lvl>
-    <w:lvl w:ilvl="1" w:tplc="04090003" w:tentative="1">
-      <w:start w:val="1"/>
-      <w:numFmt w:val="bullet"/>
-      <w:lvlText w:val=""/>
-      <w:lvlJc w:val="left"/>
-      <w:pPr>
-        <w:ind w:left="1595" w:hanging="400"/>
-      </w:pPr>
-      <w:rPr>
-        <w:rFonts w:ascii="Wingdings" w:hAnsi="Wingdings" w:hint="default"/>
-      </w:rPr>
-    </w:lvl>
-    <w:lvl w:ilvl="2" w:tplc="04090005" w:tentative="1">
-      <w:start w:val="1"/>
-      <w:numFmt w:val="bullet"/>
-      <w:lvlText w:val=""/>
-      <w:lvlJc w:val="left"/>
-      <w:pPr>
-        <w:ind w:left="1995" w:hanging="400"/>
-      </w:pPr>
-      <w:rPr>
-        <w:rFonts w:ascii="Wingdings" w:hAnsi="Wingdings" w:hint="default"/>
-      </w:rPr>
-    </w:lvl>
-    <w:lvl w:ilvl="3" w:tplc="04090001" w:tentative="1">
-      <w:start w:val="1"/>
-      <w:numFmt w:val="bullet"/>
-      <w:lvlText w:val=""/>
-      <w:lvlJc w:val="left"/>
-      <w:pPr>
-        <w:ind w:left="2395" w:hanging="400"/>
-      </w:pPr>
-      <w:rPr>
-        <w:rFonts w:ascii="Wingdings" w:hAnsi="Wingdings" w:hint="default"/>
-      </w:rPr>
-    </w:lvl>
-    <w:lvl w:ilvl="4" w:tplc="04090003" w:tentative="1">
-      <w:start w:val="1"/>
-      <w:numFmt w:val="bullet"/>
-      <w:lvlText w:val=""/>
-      <w:lvlJc w:val="left"/>
-      <w:pPr>
-        <w:ind w:left="2795" w:hanging="400"/>
-      </w:pPr>
-      <w:rPr>
-        <w:rFonts w:ascii="Wingdings" w:hAnsi="Wingdings" w:hint="default"/>
-      </w:rPr>
-    </w:lvl>
-    <w:lvl w:ilvl="5" w:tplc="04090005" w:tentative="1">
-      <w:start w:val="1"/>
-      <w:numFmt w:val="bullet"/>
-      <w:lvlText w:val=""/>
-      <w:lvlJc w:val="left"/>
-      <w:pPr>
-        <w:ind w:left="3195" w:hanging="400"/>
-      </w:pPr>
-      <w:rPr>
-        <w:rFonts w:ascii="Wingdings" w:hAnsi="Wingdings" w:hint="default"/>
-      </w:rPr>
-    </w:lvl>
-    <w:lvl w:ilvl="6" w:tplc="04090001" w:tentative="1">
-      <w:start w:val="1"/>
-      <w:numFmt w:val="bullet"/>
-      <w:lvlText w:val=""/>
-      <w:lvlJc w:val="left"/>
-      <w:pPr>
-        <w:ind w:left="3595" w:hanging="400"/>
-      </w:pPr>
-      <w:rPr>
-        <w:rFonts w:ascii="Wingdings" w:hAnsi="Wingdings" w:hint="default"/>
-      </w:rPr>
-    </w:lvl>
-    <w:lvl w:ilvl="7" w:tplc="04090003" w:tentative="1">
-      <w:start w:val="1"/>
-      <w:numFmt w:val="bullet"/>
-      <w:lvlText w:val=""/>
-      <w:lvlJc w:val="left"/>
-      <w:pPr>
-        <w:ind w:left="3995" w:hanging="400"/>
-      </w:pPr>
-      <w:rPr>
-        <w:rFonts w:ascii="Wingdings" w:hAnsi="Wingdings" w:hint="default"/>
-      </w:rPr>
-    </w:lvl>
-    <w:lvl w:ilvl="8" w:tplc="04090005" w:tentative="1">
-      <w:start w:val="1"/>
-      <w:numFmt w:val="bullet"/>
-      <w:lvlText w:val=""/>
-      <w:lvlJc w:val="left"/>
-      <w:pPr>
-        <w:ind w:left="4395" w:hanging="400"/>
-      </w:pPr>
-      <w:rPr>
-        <w:rFonts w:ascii="Wingdings" w:hAnsi="Wingdings" w:hint="default"/>
-      </w:rPr>
+        <w:ind w:left="4000" w:hanging="400"/>
+      </w:pPr>
     </w:lvl>
   </w:abstractNum>
   <w:num w:numId="1">
     <w:abstractNumId w:val="0"/>
   </w:num>
   <w:num w:numId="2">
-    <w:abstractNumId w:val="1"/>
+    <w:abstractNumId w:val="2"/>
   </w:num>
   <w:num w:numId="3">
-    <w:abstractNumId w:val="2"/>
+    <w:abstractNumId w:val="6"/>
   </w:num>
   <w:num w:numId="4">
-    <w:abstractNumId w:val="4"/>
+    <w:abstractNumId w:val="3"/>
   </w:num>
   <w:num w:numId="5">
     <w:abstractNumId w:val="5"/>
   </w:num>
   <w:num w:numId="6">
-    <w:abstractNumId w:val="3"/>
+    <w:abstractNumId w:val="1"/>
   </w:num>
   <w:num w:numId="7">
-    <w:abstractNumId w:val="6"/>
+    <w:abstractNumId w:val="4"/>
   </w:num>
 </w:numbering>
 </file>
@@ -2703,7 +2972,7 @@
     <w:basedOn w:val="a"/>
     <w:uiPriority w:val="34"/>
     <w:qFormat/>
-    <w:rsid w:val="00A0117D"/>
+    <w:rsid w:val="00813C2D"/>
     <w:pPr>
       <w:ind w:leftChars="400" w:left="800"/>
     </w:pPr>

</xml_diff>